<commit_message>
feat(main): add files to lab03
</commit_message>
<xml_diff>
--- a/labs/lab03/report/report.docx
+++ b/labs/lab03/report/report.docx
@@ -7,7 +7,7 @@
         <w:pStyle w:val="Title"/>
       </w:pPr>
       <w:r>
-        <w:t xml:space="preserve">Шаблон отчёта по лабораторной работе</w:t>
+        <w:t xml:space="preserve">Шаблон отчёта по лабораторной работе 3</w:t>
       </w:r>
     </w:p>
     <w:p>
@@ -77,11 +77,24 @@
       <w:r>
         <w:t xml:space="preserve">Ознакомиться с языком разметки Markdown, выполнить задания лабораторной работы, составить отчет по выполненной работе.</w:t>
       </w:r>
-      <w:r>
-        <w:t xml:space="preserve"> </w:t>
-      </w:r>
-      <w:r>
-        <w:t xml:space="preserve"># Задание</w:t>
+    </w:p>
+    <w:bookmarkEnd w:id="20"/>
+    <w:bookmarkStart w:id="21" w:name="задание"/>
+    <w:p>
+      <w:pPr>
+        <w:pStyle w:val="Heading1"/>
+      </w:pPr>
+      <w:r>
+        <w:rPr>
+          <w:rStyle w:val="SectionNumber"/>
+        </w:rPr>
+        <w:t xml:space="preserve">2</w:t>
+      </w:r>
+      <w:r>
+        <w:tab/>
+      </w:r>
+      <w:r>
+        <w:t xml:space="preserve">Задание</w:t>
       </w:r>
     </w:p>
     <w:p>
@@ -192,8 +205,8 @@
         <w:t xml:space="preserve">Выполнить задание для самостоятельной работы</w:t>
       </w:r>
     </w:p>
-    <w:bookmarkEnd w:id="20"/>
-    <w:bookmarkStart w:id="22" w:name="теоретическое-введение"/>
+    <w:bookmarkEnd w:id="21"/>
+    <w:bookmarkStart w:id="23" w:name="теоретическое-введение"/>
     <w:p>
       <w:pPr>
         <w:pStyle w:val="Heading1"/>
@@ -202,7 +215,7 @@
         <w:rPr>
           <w:rStyle w:val="SectionNumber"/>
         </w:rPr>
-        <w:t xml:space="preserve">2</w:t>
+        <w:t xml:space="preserve">3</w:t>
       </w:r>
       <w:r>
         <w:tab/>
@@ -227,7 +240,7 @@
         <w:t xml:space="preserve">Например, в табл. 1 приведено краткое описание стандартных каталогов Unix.</w:t>
       </w:r>
     </w:p>
-    <w:bookmarkStart w:id="21" w:name="tbl:std-dir"/>
+    <w:bookmarkStart w:id="22" w:name="tbl:std-dir"/>
     <w:p>
       <w:pPr>
         <w:pStyle w:val="TableCaption"/>
@@ -501,7 +514,7 @@
         </w:tc>
       </w:tr>
     </w:tbl>
-    <w:bookmarkEnd w:id="21"/>
+    <w:bookmarkEnd w:id="22"/>
     <w:p>
       <w:pPr>
         <w:pStyle w:val="BodyText"/>
@@ -519,8 +532,8 @@
         <w:t xml:space="preserve">.</w:t>
       </w:r>
     </w:p>
-    <w:bookmarkEnd w:id="22"/>
-    <w:bookmarkStart w:id="51" w:name="выполнение-лабораторной-работы"/>
+    <w:bookmarkEnd w:id="23"/>
+    <w:bookmarkStart w:id="52" w:name="выполнение-лабораторной-работы"/>
     <w:p>
       <w:pPr>
         <w:pStyle w:val="Heading1"/>
@@ -529,7 +542,7 @@
         <w:rPr>
           <w:rStyle w:val="SectionNumber"/>
         </w:rPr>
-        <w:t xml:space="preserve">3</w:t>
+        <w:t xml:space="preserve">4</w:t>
       </w:r>
       <w:r>
         <w:tab/>
@@ -550,24 +563,24 @@
       <w:pPr>
         <w:pStyle w:val="BodyText"/>
       </w:pPr>
-      <w:bookmarkStart w:id="26" w:name="fig:001"/>
+      <w:bookmarkStart w:id="27" w:name="fig:001"/>
       <w:r>
         <w:drawing>
           <wp:inline>
             <wp:extent cx="5334000" cy="465015"/>
             <wp:effectExtent b="0" l="0" r="0" t="0"/>
-            <wp:docPr descr="git pull (Cм Рис 1)" title="" id="24" name="Picture"/>
+            <wp:docPr descr="git pull (Cм Рис 1)" title="" id="25" name="Picture"/>
             <a:graphic>
               <a:graphicData uri="http://schemas.openxmlformats.org/drawingml/2006/picture">
                 <pic:pic>
                   <pic:nvPicPr>
-                    <pic:cNvPr descr="image/git_pull.png" id="25" name="Picture"/>
+                    <pic:cNvPr descr="image/git_pull.png" id="26" name="Picture"/>
                     <pic:cNvPicPr>
                       <a:picLocks noChangeArrowheads="1" noChangeAspect="1"/>
                     </pic:cNvPicPr>
                   </pic:nvPicPr>
                   <pic:blipFill>
-                    <a:blip r:embed="rId23"/>
+                    <a:blip r:embed="rId24"/>
                     <a:stretch>
                       <a:fillRect/>
                     </a:stretch>
@@ -593,7 +606,7 @@
           </wp:inline>
         </w:drawing>
       </w:r>
-      <w:bookmarkEnd w:id="26"/>
+      <w:bookmarkEnd w:id="27"/>
       <w:r>
         <w:t xml:space="preserve"> </w:t>
       </w:r>
@@ -617,24 +630,24 @@
       <w:pPr>
         <w:pStyle w:val="FirstParagraph"/>
       </w:pPr>
-      <w:bookmarkStart w:id="30" w:name="fig:002"/>
+      <w:bookmarkStart w:id="31" w:name="fig:002"/>
       <w:r>
         <w:drawing>
           <wp:inline>
             <wp:extent cx="5334000" cy="2501737"/>
             <wp:effectExtent b="0" l="0" r="0" t="0"/>
-            <wp:docPr descr="make (Cм Рис 2)" title="" id="28" name="Picture"/>
+            <wp:docPr descr="make (Cм Рис 2)" title="" id="29" name="Picture"/>
             <a:graphic>
               <a:graphicData uri="http://schemas.openxmlformats.org/drawingml/2006/picture">
                 <pic:pic>
                   <pic:nvPicPr>
-                    <pic:cNvPr descr="image/make..png" id="29" name="Picture"/>
+                    <pic:cNvPr descr="image/make..png" id="30" name="Picture"/>
                     <pic:cNvPicPr>
                       <a:picLocks noChangeArrowheads="1" noChangeAspect="1"/>
                     </pic:cNvPicPr>
                   </pic:nvPicPr>
                   <pic:blipFill>
-                    <a:blip r:embed="rId27"/>
+                    <a:blip r:embed="rId28"/>
                     <a:stretch>
                       <a:fillRect/>
                     </a:stretch>
@@ -660,7 +673,7 @@
           </wp:inline>
         </w:drawing>
       </w:r>
-      <w:bookmarkEnd w:id="30"/>
+      <w:bookmarkEnd w:id="31"/>
       <w:r>
         <w:t xml:space="preserve"> </w:t>
       </w:r>
@@ -684,24 +697,24 @@
       <w:pPr>
         <w:pStyle w:val="FirstParagraph"/>
       </w:pPr>
-      <w:bookmarkStart w:id="34" w:name="fig:003"/>
+      <w:bookmarkStart w:id="35" w:name="fig:003"/>
       <w:r>
         <w:drawing>
           <wp:inline>
             <wp:extent cx="5334000" cy="2613978"/>
             <wp:effectExtent b="0" l="0" r="0" t="0"/>
-            <wp:docPr descr="make_clean (Cм Рис 3)" title="" id="32" name="Picture"/>
+            <wp:docPr descr="make_clean (Cм Рис 3)" title="" id="33" name="Picture"/>
             <a:graphic>
               <a:graphicData uri="http://schemas.openxmlformats.org/drawingml/2006/picture">
                 <pic:pic>
                   <pic:nvPicPr>
-                    <pic:cNvPr descr="image/make_clean.png" id="33" name="Picture"/>
+                    <pic:cNvPr descr="image/make_clean.png" id="34" name="Picture"/>
                     <pic:cNvPicPr>
                       <a:picLocks noChangeArrowheads="1" noChangeAspect="1"/>
                     </pic:cNvPicPr>
                   </pic:nvPicPr>
                   <pic:blipFill>
-                    <a:blip r:embed="rId31"/>
+                    <a:blip r:embed="rId32"/>
                     <a:stretch>
                       <a:fillRect/>
                     </a:stretch>
@@ -727,7 +740,7 @@
           </wp:inline>
         </w:drawing>
       </w:r>
-      <w:bookmarkEnd w:id="34"/>
+      <w:bookmarkEnd w:id="35"/>
       <w:r>
         <w:t xml:space="preserve"> </w:t>
       </w:r>
@@ -751,24 +764,24 @@
       <w:pPr>
         <w:pStyle w:val="FirstParagraph"/>
       </w:pPr>
-      <w:bookmarkStart w:id="38" w:name="fig:004"/>
+      <w:bookmarkStart w:id="39" w:name="fig:004"/>
       <w:r>
         <w:drawing>
           <wp:inline>
             <wp:extent cx="5334000" cy="2744912"/>
             <wp:effectExtent b="0" l="0" r="0" t="0"/>
-            <wp:docPr descr="report.md(Cм Рис 4)" title="" id="36" name="Picture"/>
+            <wp:docPr descr="report.md(Cм Рис 4)" title="" id="37" name="Picture"/>
             <a:graphic>
               <a:graphicData uri="http://schemas.openxmlformats.org/drawingml/2006/picture">
                 <pic:pic>
                   <pic:nvPicPr>
-                    <pic:cNvPr descr="image/report.png" id="37" name="Picture"/>
+                    <pic:cNvPr descr="image/report.png" id="38" name="Picture"/>
                     <pic:cNvPicPr>
                       <a:picLocks noChangeArrowheads="1" noChangeAspect="1"/>
                     </pic:cNvPicPr>
                   </pic:nvPicPr>
                   <pic:blipFill>
-                    <a:blip r:embed="rId35"/>
+                    <a:blip r:embed="rId36"/>
                     <a:stretch>
                       <a:fillRect/>
                     </a:stretch>
@@ -794,7 +807,7 @@
           </wp:inline>
         </w:drawing>
       </w:r>
-      <w:bookmarkEnd w:id="38"/>
+      <w:bookmarkEnd w:id="39"/>
       <w:r>
         <w:t xml:space="preserve"> </w:t>
       </w:r>
@@ -818,24 +831,24 @@
       <w:pPr>
         <w:pStyle w:val="FirstParagraph"/>
       </w:pPr>
-      <w:bookmarkStart w:id="42" w:name="fig:005"/>
+      <w:bookmarkStart w:id="43" w:name="fig:005"/>
       <w:r>
         <w:drawing>
           <wp:inline>
             <wp:extent cx="5334000" cy="480634"/>
             <wp:effectExtent b="0" l="0" r="0" t="0"/>
-            <wp:docPr descr="комп_отч(Cм Рис 5)" title="" id="40" name="Picture"/>
+            <wp:docPr descr="комп_отч(Cм Рис 5)" title="" id="41" name="Picture"/>
             <a:graphic>
               <a:graphicData uri="http://schemas.openxmlformats.org/drawingml/2006/picture">
                 <pic:pic>
                   <pic:nvPicPr>
-                    <pic:cNvPr descr="image/комп_отч.png" id="41" name="Picture"/>
+                    <pic:cNvPr descr="image/комп_отч.png" id="42" name="Picture"/>
                     <pic:cNvPicPr>
                       <a:picLocks noChangeArrowheads="1" noChangeAspect="1"/>
                     </pic:cNvPicPr>
                   </pic:nvPicPr>
                   <pic:blipFill>
-                    <a:blip r:embed="rId39"/>
+                    <a:blip r:embed="rId40"/>
                     <a:stretch>
                       <a:fillRect/>
                     </a:stretch>
@@ -861,7 +874,7 @@
           </wp:inline>
         </w:drawing>
       </w:r>
-      <w:bookmarkEnd w:id="42"/>
+      <w:bookmarkEnd w:id="43"/>
       <w:r>
         <w:t xml:space="preserve"> </w:t>
       </w:r>
@@ -891,7 +904,7 @@
         <w:t xml:space="preserve">Выполнение самостоятельной работы (См Рис 6 и 7)</w:t>
       </w:r>
     </w:p>
-    <w:bookmarkStart w:id="46" w:name="fig:006"/>
+    <w:bookmarkStart w:id="47" w:name="fig:006"/>
     <w:p>
       <w:pPr>
         <w:pStyle w:val="CaptionedFigure"/>
@@ -901,18 +914,18 @@
           <wp:inline>
             <wp:extent cx="5334000" cy="4300686"/>
             <wp:effectExtent b="0" l="0" r="0" t="0"/>
-            <wp:docPr descr="Рис. 1: сам_раб(Cм Рис 6)" title="" id="44" name="Picture"/>
+            <wp:docPr descr="Рис. 1: сам_раб(Cм Рис 6)" title="" id="45" name="Picture"/>
             <a:graphic>
               <a:graphicData uri="http://schemas.openxmlformats.org/drawingml/2006/picture">
                 <pic:pic>
                   <pic:nvPicPr>
-                    <pic:cNvPr descr="image/самраб.png" id="45" name="Picture"/>
+                    <pic:cNvPr descr="image/самраб.png" id="46" name="Picture"/>
                     <pic:cNvPicPr>
                       <a:picLocks noChangeArrowheads="1" noChangeAspect="1"/>
                     </pic:cNvPicPr>
                   </pic:nvPicPr>
                   <pic:blipFill>
-                    <a:blip r:embed="rId43"/>
+                    <a:blip r:embed="rId44"/>
                     <a:stretch>
                       <a:fillRect/>
                     </a:stretch>
@@ -947,8 +960,8 @@
         <w:t xml:space="preserve">Рис. 1: сам_раб(Cм Рис 6)</w:t>
       </w:r>
     </w:p>
-    <w:bookmarkEnd w:id="46"/>
-    <w:bookmarkStart w:id="50" w:name="fig:007"/>
+    <w:bookmarkEnd w:id="47"/>
+    <w:bookmarkStart w:id="51" w:name="fig:007"/>
     <w:p>
       <w:pPr>
         <w:pStyle w:val="CaptionedFigure"/>
@@ -958,18 +971,18 @@
           <wp:inline>
             <wp:extent cx="5334000" cy="541481"/>
             <wp:effectExtent b="0" l="0" r="0" t="0"/>
-            <wp:docPr descr="Рис. 2: сам_раб(Cм Рис 7)" title="" id="48" name="Picture"/>
+            <wp:docPr descr="Рис. 2: сам_раб(Cм Рис 7)" title="" id="49" name="Picture"/>
             <a:graphic>
               <a:graphicData uri="http://schemas.openxmlformats.org/drawingml/2006/picture">
                 <pic:pic>
                   <pic:nvPicPr>
-                    <pic:cNvPr descr="image/самраб2.png" id="49" name="Picture"/>
+                    <pic:cNvPr descr="image/самраб2.png" id="50" name="Picture"/>
                     <pic:cNvPicPr>
                       <a:picLocks noChangeArrowheads="1" noChangeAspect="1"/>
                     </pic:cNvPicPr>
                   </pic:nvPicPr>
                   <pic:blipFill>
-                    <a:blip r:embed="rId47"/>
+                    <a:blip r:embed="rId48"/>
                     <a:stretch>
                       <a:fillRect/>
                     </a:stretch>
@@ -1004,9 +1017,9 @@
         <w:t xml:space="preserve">Рис. 2: сам_раб(Cм Рис 7)</w:t>
       </w:r>
     </w:p>
-    <w:bookmarkEnd w:id="50"/>
     <w:bookmarkEnd w:id="51"/>
-    <w:bookmarkStart w:id="52" w:name="выводы"/>
+    <w:bookmarkEnd w:id="52"/>
+    <w:bookmarkStart w:id="53" w:name="выводы"/>
     <w:p>
       <w:pPr>
         <w:pStyle w:val="Heading1"/>
@@ -1015,7 +1028,7 @@
         <w:rPr>
           <w:rStyle w:val="SectionNumber"/>
         </w:rPr>
-        <w:t xml:space="preserve">4</w:t>
+        <w:t xml:space="preserve">5</w:t>
       </w:r>
       <w:r>
         <w:tab/>
@@ -1032,8 +1045,8 @@
         <w:t xml:space="preserve">В процессе выполнения лабораторной работы мне удалось ознакомиться с языком разметки Markdown.</w:t>
       </w:r>
     </w:p>
-    <w:bookmarkEnd w:id="52"/>
-    <w:bookmarkStart w:id="59" w:name="список-литературы"/>
+    <w:bookmarkEnd w:id="53"/>
+    <w:bookmarkStart w:id="60" w:name="список-литературы"/>
     <w:p>
       <w:pPr>
         <w:pStyle w:val="Heading1"/>
@@ -1288,8 +1301,8 @@
         <w:t xml:space="preserve">:::</w:t>
       </w:r>
     </w:p>
-    <w:bookmarkStart w:id="58" w:name="refs"/>
-    <w:bookmarkStart w:id="53" w:name="ref-tanenbaum_book_modern-os_ru"/>
+    <w:bookmarkStart w:id="59" w:name="refs"/>
+    <w:bookmarkStart w:id="54" w:name="ref-tanenbaum_book_modern-os_ru"/>
     <w:p>
       <w:pPr>
         <w:pStyle w:val="Bibliography"/>
@@ -1307,8 +1320,8 @@
         <w:t xml:space="preserve">Таненбаум Э., Бос Х. Современные операционные системы. 4-е изд. СПб.: Питер, 2015. 1120 с.</w:t>
       </w:r>
     </w:p>
-    <w:bookmarkEnd w:id="53"/>
-    <w:bookmarkStart w:id="54" w:name="ref-robbins_book_bash_en"/>
+    <w:bookmarkEnd w:id="54"/>
+    <w:bookmarkStart w:id="55" w:name="ref-robbins_book_bash_en"/>
     <w:p>
       <w:pPr>
         <w:pStyle w:val="Bibliography"/>
@@ -1326,8 +1339,8 @@
         <w:t xml:space="preserve">Robbins A. Bash Pocket Reference. O’Reilly Media, 2016. 156 с.</w:t>
       </w:r>
     </w:p>
-    <w:bookmarkEnd w:id="54"/>
-    <w:bookmarkStart w:id="55" w:name="ref-zarrelli_book_mastering-bash_en"/>
+    <w:bookmarkEnd w:id="55"/>
+    <w:bookmarkStart w:id="56" w:name="ref-zarrelli_book_mastering-bash_en"/>
     <w:p>
       <w:pPr>
         <w:pStyle w:val="Bibliography"/>
@@ -1345,8 +1358,8 @@
         <w:t xml:space="preserve">Zarrelli G. Mastering Bash. Packt Publishing, 2017. 502 с.</w:t>
       </w:r>
     </w:p>
-    <w:bookmarkEnd w:id="55"/>
-    <w:bookmarkStart w:id="57" w:name="ref-newham_book_learning-bash_en"/>
+    <w:bookmarkEnd w:id="56"/>
+    <w:bookmarkStart w:id="58" w:name="ref-newham_book_learning-bash_en"/>
     <w:p>
       <w:pPr>
         <w:pStyle w:val="Bibliography"/>
@@ -1366,7 +1379,7 @@
       <w:r>
         <w:t xml:space="preserve"> </w:t>
       </w:r>
-      <w:hyperlink r:id="rId56">
+      <w:hyperlink r:id="rId57">
         <w:r>
           <w:rPr>
             <w:rStyle w:val="Hyperlink"/>
@@ -1378,9 +1391,9 @@
         <w:t xml:space="preserve">. O’Reilly Media, 2005. 354 с.</w:t>
       </w:r>
     </w:p>
-    <w:bookmarkEnd w:id="57"/>
     <w:bookmarkEnd w:id="58"/>
     <w:bookmarkEnd w:id="59"/>
+    <w:bookmarkEnd w:id="60"/>
     <w:sectPr/>
   </w:body>
 </w:document>

</xml_diff>